<commit_message>
Added user manual as resource.
git-svn-id: svn://biometris-nas.wurnet.nl/AMIGA@565 3ae013c2-4042-2242-b34d-985be216b4aa
</commit_message>
<xml_diff>
--- a/AmigaPowerAnalysis/AmigaPowerAnalysis.Core/Manual/User Manual.docx
+++ b/AmigaPowerAnalysis/AmigaPowerAnalysis.Core/Manual/User Manual.docx
@@ -6,6 +6,8 @@
       <w:pPr>
         <w:pStyle w:val="Title"/>
       </w:pPr>
+      <w:bookmarkStart w:id="0" w:name="_GoBack"/>
+      <w:bookmarkEnd w:id="0"/>
       <w:r>
         <w:t xml:space="preserve">Amiga Power Analysis </w:t>
       </w:r>
@@ -593,10 +595,7 @@
     </w:p>
     <w:p>
       <w:r>
-        <w:t>A restriction for the modifiers is that the joint effect of the modifiers should be neutral</w:t>
-      </w:r>
-      <w:r>
-        <w:t>:</w:t>
+        <w:t>A restriction for the modifiers is that the joint effect of the modifiers should be neutral:</w:t>
       </w:r>
     </w:p>
     <w:p>
@@ -764,13 +763,7 @@
             <w:rPr>
               <w:rFonts w:ascii="Cambria Math" w:hAnsi="Cambria Math"/>
             </w:rPr>
-            <m:t>=</m:t>
-          </m:r>
-          <m:r>
-            <w:rPr>
-              <w:rFonts w:ascii="Cambria Math" w:hAnsi="Cambria Math"/>
-            </w:rPr>
-            <m:t>μ</m:t>
+            <m:t>=μ</m:t>
           </m:r>
         </m:oMath>
       </m:oMathPara>
@@ -1338,13 +1331,7 @@
           <w:rPr>
             <w:rFonts w:ascii="Cambria Math" w:hAnsi="Cambria Math"/>
           </w:rPr>
-          <m:t>&gt;0</m:t>
-        </m:r>
-        <m:r>
-          <w:rPr>
-            <w:rFonts w:ascii="Cambria Math" w:hAnsi="Cambria Math"/>
-          </w:rPr>
-          <m:t>.1</m:t>
+          <m:t>&gt;0.1</m:t>
         </m:r>
       </m:oMath>
       <w:r>
@@ -1589,10 +1576,7 @@
     </w:p>
     <w:p>
       <w:r>
-        <w:t xml:space="preserve">For fractions, the </w:t>
-      </w:r>
-      <w:r>
-        <w:t xml:space="preserve">modifier effect for level </w:t>
+        <w:t xml:space="preserve">For fractions, the modifier effect for level </w:t>
       </w:r>
       <m:oMath>
         <m:r>
@@ -1781,10 +1765,7 @@
         <w:t xml:space="preserve"> that the joint effect should be neutral</w:t>
       </w:r>
       <w:r>
-        <w:t xml:space="preserve">, the </w:t>
-      </w:r>
-      <w:r>
-        <w:t xml:space="preserve">modifier </w:t>
+        <w:t xml:space="preserve">, the modifier </w:t>
       </w:r>
       <m:oMath>
         <m:sSub>
@@ -1826,10 +1807,7 @@
         </m:r>
       </m:oMath>
       <w:r>
-        <w:t xml:space="preserve"> is</w:t>
-      </w:r>
-      <w:r>
-        <w:t xml:space="preserve"> computed </w:t>
+        <w:t xml:space="preserve"> is computed </w:t>
       </w:r>
       <w:r>
         <w:t>from the other levels as</w:t>
@@ -1994,13 +1972,7 @@
                         <w:rPr>
                           <w:rFonts w:ascii="Cambria Math" w:hAnsi="Cambria Math"/>
                         </w:rPr>
-                        <m:t>μ</m:t>
-                      </m:r>
-                      <m:r>
-                        <w:rPr>
-                          <w:rFonts w:ascii="Cambria Math" w:hAnsi="Cambria Math"/>
-                        </w:rPr>
-                        <m:t>∙</m:t>
+                        <m:t>μ∙</m:t>
                       </m:r>
                       <m:nary>
                         <m:naryPr>
@@ -2018,13 +1990,7 @@
                             <w:rPr>
                               <w:rFonts w:ascii="Cambria Math" w:hAnsi="Cambria Math"/>
                             </w:rPr>
-                            <m:t>j</m:t>
-                          </m:r>
-                          <m:r>
-                            <w:rPr>
-                              <w:rFonts w:ascii="Cambria Math" w:hAnsi="Cambria Math"/>
-                            </w:rPr>
-                            <m:t>=1</m:t>
+                            <m:t>j=1</m:t>
                           </m:r>
                         </m:sub>
                         <m:sup>
@@ -2086,19 +2052,7 @@
                             <w:rPr>
                               <w:rFonts w:ascii="Cambria Math" w:hAnsi="Cambria Math"/>
                             </w:rPr>
-                            <m:t>j</m:t>
-                          </m:r>
-                          <m:r>
-                            <w:rPr>
-                              <w:rFonts w:ascii="Cambria Math" w:hAnsi="Cambria Math"/>
-                            </w:rPr>
-                            <m:t>=1</m:t>
-                          </m:r>
-                          <m:r>
-                            <w:rPr>
-                              <w:rFonts w:ascii="Cambria Math" w:hAnsi="Cambria Math"/>
-                            </w:rPr>
-                            <m:t>,j≠i</m:t>
+                            <m:t>j=1,j≠i</m:t>
                           </m:r>
                         </m:sub>
                         <m:sup>
@@ -2233,13 +2187,7 @@
           <w:rPr>
             <w:rFonts w:ascii="Cambria Math" w:hAnsi="Cambria Math"/>
           </w:rPr>
-          <m:t>&gt;0</m:t>
-        </m:r>
-        <m:r>
-          <w:rPr>
-            <w:rFonts w:ascii="Cambria Math" w:hAnsi="Cambria Math"/>
-          </w:rPr>
-          <m:t>.1</m:t>
+          <m:t>&gt;0.1</m:t>
         </m:r>
       </m:oMath>
       <w:r>
@@ -2326,10 +2274,7 @@
     </w:p>
     <w:p>
       <w:r>
-        <w:t xml:space="preserve">For continuous measurement types, </w:t>
-      </w:r>
-      <w:r>
-        <w:t xml:space="preserve">the modifier effect for level </w:t>
+        <w:t xml:space="preserve">For continuous measurement types, the modifier effect for level </w:t>
       </w:r>
       <m:oMath>
         <m:r>
@@ -2421,8 +2366,6 @@
       <w:r>
         <w:t>However, for this measurement type, the modifier will have no effect on the power analysis.</w:t>
       </w:r>
-      <w:bookmarkStart w:id="0" w:name="_GoBack"/>
-      <w:bookmarkEnd w:id="0"/>
     </w:p>
     <w:p>
       <w:pPr>
@@ -3091,7 +3034,7 @@
         <w:color w:val="auto"/>
         <w:u w:val="none"/>
       </w:rPr>
-      <w:t>3</w:t>
+      <w:t>5</w:t>
     </w:r>
     <w:r>
       <w:rPr>
@@ -6036,7 +5979,7 @@
 </file>
 
 <file path=customXml/itemProps1.xml><?xml version="1.0" encoding="utf-8"?>
-<ds:datastoreItem xmlns:ds="http://schemas.openxmlformats.org/officeDocument/2006/customXml" ds:itemID="{004C4F41-1C46-47E0-975E-52A444792C89}">
+<ds:datastoreItem xmlns:ds="http://schemas.openxmlformats.org/officeDocument/2006/customXml" ds:itemID="{35F9D28C-D2F6-4157-A591-D93C423B123B}">
   <ds:schemaRefs>
     <ds:schemaRef ds:uri="http://schemas.openxmlformats.org/officeDocument/2006/bibliography"/>
   </ds:schemaRefs>

</xml_diff>

<commit_message>
Update R error messages and update user manual.
git-svn-id: svn://biometris-nas.wurnet.nl/AMIGA@583 3ae013c2-4042-2242-b34d-985be216b4aa
</commit_message>
<xml_diff>
--- a/AmigaPowerAnalysis/AmigaPowerAnalysis.Core/Manual/User Manual.docx
+++ b/AmigaPowerAnalysis/AmigaPowerAnalysis.Core/Manual/User Manual.docx
@@ -6,8 +6,6 @@
       <w:pPr>
         <w:pStyle w:val="Title"/>
       </w:pPr>
-      <w:bookmarkStart w:id="0" w:name="_GoBack"/>
-      <w:bookmarkEnd w:id="0"/>
       <w:r>
         <w:t xml:space="preserve">Amiga Power Analysis </w:t>
       </w:r>
@@ -33,7 +31,7 @@
         <w:rPr>
           <w:noProof/>
         </w:rPr>
-        <w:t>09 October 2015</w:t>
+        <w:t>12 October 2015</w:t>
       </w:r>
       <w:r>
         <w:fldChar w:fldCharType="end"/>
@@ -220,7 +218,30 @@
     </w:p>
     <w:p>
       <w:r>
-        <w:t xml:space="preserve">To install R, go to the R website for downloading the Windows version on </w:t>
+        <w:t>Follow the steps below t</w:t>
+      </w:r>
+      <w:r>
+        <w:t>o install R</w:t>
+      </w:r>
+      <w:r>
+        <w:t>:</w:t>
+      </w:r>
+    </w:p>
+    <w:p>
+      <w:r>
+        <w:rPr>
+          <w:b/>
+        </w:rPr>
+        <w:t>Step 1:</w:t>
+      </w:r>
+      <w:r>
+        <w:t xml:space="preserve"> </w:t>
+      </w:r>
+      <w:r>
+        <w:t>G</w:t>
+      </w:r>
+      <w:r>
+        <w:t xml:space="preserve">o to the R website for downloading the Windows version on </w:t>
       </w:r>
       <w:hyperlink r:id="rId11" w:history="1">
         <w:r>
@@ -231,7 +252,21 @@
         </w:r>
       </w:hyperlink>
       <w:r>
-        <w:t xml:space="preserve">. Click on the link "Download </w:t>
+        <w:t>.</w:t>
+      </w:r>
+    </w:p>
+    <w:p>
+      <w:r>
+        <w:rPr>
+          <w:b/>
+        </w:rPr>
+        <w:t>Step 2:</w:t>
+      </w:r>
+      <w:r>
+        <w:t xml:space="preserve"> </w:t>
+      </w:r>
+      <w:r>
+        <w:t xml:space="preserve">Click on the link "Download </w:t>
       </w:r>
       <w:proofErr w:type="spellStart"/>
       <w:r>
@@ -242,25 +277,174 @@
       </w:r>
       <w:proofErr w:type="spellEnd"/>
       <w:r>
-        <w:t xml:space="preserve"> for Windows" (or other version). This starts downloading R.*-win.exe file for both 32 and 64 bit. After downloading, double click this file to ins</w:t>
-      </w:r>
-      <w:r>
-        <w:t>tall R.</w:t>
-      </w:r>
-    </w:p>
-    <w:p>
-      <w:pPr>
+        <w:t xml:space="preserve"> for Windows" (or other version). This starts downloading R.</w:t>
+      </w:r>
+      <w:r>
+        <w:rPr>
+          <w:i/>
+        </w:rPr>
+        <w:t>x</w:t>
+      </w:r>
+      <w:r>
+        <w:t>.</w:t>
+      </w:r>
+      <w:r>
+        <w:rPr>
+          <w:i/>
+        </w:rPr>
+        <w:t>x</w:t>
+      </w:r>
+      <w:r>
+        <w:t>.</w:t>
+      </w:r>
+      <w:r>
+        <w:rPr>
+          <w:i/>
+        </w:rPr>
+        <w:t>x</w:t>
+      </w:r>
+      <w:r>
+        <w:t>-win.e</w:t>
+      </w:r>
+      <w:r>
+        <w:t>xe file for both 32 and 64 bit.</w:t>
+      </w:r>
+    </w:p>
+    <w:p>
+      <w:r>
         <w:rPr>
           <w:b/>
+        </w:rPr>
+        <w:t>Step 3:</w:t>
+      </w:r>
+      <w:r>
+        <w:t xml:space="preserve"> </w:t>
+      </w:r>
+      <w:r>
+        <w:t>After downloading, double click this file to ins</w:t>
+      </w:r>
+      <w:r>
+        <w:t>tall R.</w:t>
+      </w:r>
+      <w:r>
+        <w:t xml:space="preserve"> </w:t>
+      </w:r>
+      <w:r>
+        <w:rPr>
+          <w:b/>
+        </w:rPr>
+        <w:t>Important:</w:t>
+      </w:r>
+      <w:r>
+        <w:t xml:space="preserve"> Make sure that you keep the default setting under Additional Tasks: "Save version number in registry" checked.</w:t>
+      </w:r>
+    </w:p>
+    <w:p>
+      <w:pPr>
+        <w:rPr>
           <w:i/>
         </w:rPr>
       </w:pPr>
       <w:r>
         <w:rPr>
           <w:b/>
+        </w:rPr>
+        <w:t>Step 4:</w:t>
+      </w:r>
+      <w:r>
+        <w:t xml:space="preserve"> </w:t>
+      </w:r>
+      <w:r>
+        <w:t>S</w:t>
+      </w:r>
+      <w:r>
+        <w:t xml:space="preserve">tart R and install the following packages </w:t>
+      </w:r>
+      <w:r>
+        <w:rPr>
           <w:i/>
         </w:rPr>
-        <w:t>Important: Make sure that you keep the default setting under Additional Tasks: "Save version number in registry" checked.</w:t>
+        <w:t>MASS</w:t>
+      </w:r>
+      <w:r>
+        <w:t xml:space="preserve">, </w:t>
+      </w:r>
+      <w:proofErr w:type="spellStart"/>
+      <w:r>
+        <w:rPr>
+          <w:i/>
+        </w:rPr>
+        <w:t>lsmeans</w:t>
+      </w:r>
+      <w:proofErr w:type="spellEnd"/>
+      <w:r>
+        <w:t xml:space="preserve">, </w:t>
+      </w:r>
+      <w:proofErr w:type="spellStart"/>
+      <w:r>
+        <w:rPr>
+          <w:i/>
+        </w:rPr>
+        <w:t>stringr</w:t>
+      </w:r>
+      <w:proofErr w:type="spellEnd"/>
+      <w:r>
+        <w:t xml:space="preserve">, </w:t>
+      </w:r>
+      <w:r>
+        <w:rPr>
+          <w:i/>
+        </w:rPr>
+        <w:t>reshape</w:t>
+      </w:r>
+      <w:r>
+        <w:t xml:space="preserve">, </w:t>
+      </w:r>
+      <w:proofErr w:type="spellStart"/>
+      <w:r>
+        <w:rPr>
+          <w:i/>
+        </w:rPr>
+        <w:t>mvtnorm</w:t>
+      </w:r>
+      <w:proofErr w:type="spellEnd"/>
+      <w:r>
+        <w:t xml:space="preserve"> by typing:  </w:t>
+      </w:r>
+      <w:proofErr w:type="spellStart"/>
+      <w:r>
+        <w:rPr>
+          <w:i/>
+        </w:rPr>
+        <w:t>install.packages</w:t>
+      </w:r>
+      <w:proofErr w:type="spellEnd"/>
+      <w:r>
+        <w:rPr>
+          <w:i/>
+        </w:rPr>
+        <w:t>("</w:t>
+      </w:r>
+      <w:proofErr w:type="spellStart"/>
+      <w:r>
+        <w:rPr>
+          <w:i/>
+          <w:u w:val="single"/>
+        </w:rPr>
+        <w:t>package_name_here</w:t>
+      </w:r>
+      <w:proofErr w:type="spellEnd"/>
+      <w:r>
+        <w:rPr>
+          <w:i/>
+        </w:rPr>
+        <w:t>")</w:t>
+      </w:r>
+      <w:r>
+        <w:t>. Thes</w:t>
+      </w:r>
+      <w:r>
+        <w:t>e packages are used for the analysis.</w:t>
       </w:r>
     </w:p>
     <w:p>
@@ -3761,7 +3945,6 @@
         <w:t>References</w:t>
       </w:r>
     </w:p>
-    <w:p/>
     <w:p>
       <w:pPr>
         <w:spacing w:after="120" w:line="264" w:lineRule="auto"/>
@@ -4088,14 +4271,9 @@
       <w:r>
         <w:t xml:space="preserve">. </w:t>
       </w:r>
-    </w:p>
-    <w:p>
-      <w:pPr>
-        <w:spacing w:after="120" w:line="264" w:lineRule="auto"/>
-        <w:ind w:left="567" w:hanging="567"/>
-      </w:pPr>
-    </w:p>
-    <w:p/>
+      <w:bookmarkStart w:id="0" w:name="_GoBack"/>
+      <w:bookmarkEnd w:id="0"/>
+    </w:p>
     <w:sectPr>
       <w:headerReference w:type="default" r:id="rId15"/>
       <w:footerReference w:type="default" r:id="rId16"/>
@@ -5293,6 +5471,119 @@
     </w:lvl>
   </w:abstractNum>
   <w:abstractNum w:abstractNumId="6">
+    <w:nsid w:val="7085760F"/>
+    <w:multiLevelType w:val="hybridMultilevel"/>
+    <w:tmpl w:val="C86A3BEC"/>
+    <w:lvl w:ilvl="0" w:tplc="08090001">
+      <w:start w:val="1"/>
+      <w:numFmt w:val="bullet"/>
+      <w:lvlText w:val=""/>
+      <w:lvlJc w:val="left"/>
+      <w:pPr>
+        <w:ind w:left="360" w:hanging="360"/>
+      </w:pPr>
+      <w:rPr>
+        <w:rFonts w:ascii="Symbol" w:hAnsi="Symbol" w:hint="default"/>
+      </w:rPr>
+    </w:lvl>
+    <w:lvl w:ilvl="1" w:tplc="08090003" w:tentative="1">
+      <w:start w:val="1"/>
+      <w:numFmt w:val="bullet"/>
+      <w:lvlText w:val="o"/>
+      <w:lvlJc w:val="left"/>
+      <w:pPr>
+        <w:ind w:left="1080" w:hanging="360"/>
+      </w:pPr>
+      <w:rPr>
+        <w:rFonts w:ascii="Courier New" w:hAnsi="Courier New" w:cs="Courier New" w:hint="default"/>
+      </w:rPr>
+    </w:lvl>
+    <w:lvl w:ilvl="2" w:tplc="08090005" w:tentative="1">
+      <w:start w:val="1"/>
+      <w:numFmt w:val="bullet"/>
+      <w:lvlText w:val=""/>
+      <w:lvlJc w:val="left"/>
+      <w:pPr>
+        <w:ind w:left="1800" w:hanging="360"/>
+      </w:pPr>
+      <w:rPr>
+        <w:rFonts w:ascii="Wingdings" w:hAnsi="Wingdings" w:hint="default"/>
+      </w:rPr>
+    </w:lvl>
+    <w:lvl w:ilvl="3" w:tplc="08090001" w:tentative="1">
+      <w:start w:val="1"/>
+      <w:numFmt w:val="bullet"/>
+      <w:lvlText w:val=""/>
+      <w:lvlJc w:val="left"/>
+      <w:pPr>
+        <w:ind w:left="2520" w:hanging="360"/>
+      </w:pPr>
+      <w:rPr>
+        <w:rFonts w:ascii="Symbol" w:hAnsi="Symbol" w:hint="default"/>
+      </w:rPr>
+    </w:lvl>
+    <w:lvl w:ilvl="4" w:tplc="08090003" w:tentative="1">
+      <w:start w:val="1"/>
+      <w:numFmt w:val="bullet"/>
+      <w:lvlText w:val="o"/>
+      <w:lvlJc w:val="left"/>
+      <w:pPr>
+        <w:ind w:left="3240" w:hanging="360"/>
+      </w:pPr>
+      <w:rPr>
+        <w:rFonts w:ascii="Courier New" w:hAnsi="Courier New" w:cs="Courier New" w:hint="default"/>
+      </w:rPr>
+    </w:lvl>
+    <w:lvl w:ilvl="5" w:tplc="08090005" w:tentative="1">
+      <w:start w:val="1"/>
+      <w:numFmt w:val="bullet"/>
+      <w:lvlText w:val=""/>
+      <w:lvlJc w:val="left"/>
+      <w:pPr>
+        <w:ind w:left="3960" w:hanging="360"/>
+      </w:pPr>
+      <w:rPr>
+        <w:rFonts w:ascii="Wingdings" w:hAnsi="Wingdings" w:hint="default"/>
+      </w:rPr>
+    </w:lvl>
+    <w:lvl w:ilvl="6" w:tplc="08090001" w:tentative="1">
+      <w:start w:val="1"/>
+      <w:numFmt w:val="bullet"/>
+      <w:lvlText w:val=""/>
+      <w:lvlJc w:val="left"/>
+      <w:pPr>
+        <w:ind w:left="4680" w:hanging="360"/>
+      </w:pPr>
+      <w:rPr>
+        <w:rFonts w:ascii="Symbol" w:hAnsi="Symbol" w:hint="default"/>
+      </w:rPr>
+    </w:lvl>
+    <w:lvl w:ilvl="7" w:tplc="08090003" w:tentative="1">
+      <w:start w:val="1"/>
+      <w:numFmt w:val="bullet"/>
+      <w:lvlText w:val="o"/>
+      <w:lvlJc w:val="left"/>
+      <w:pPr>
+        <w:ind w:left="5400" w:hanging="360"/>
+      </w:pPr>
+      <w:rPr>
+        <w:rFonts w:ascii="Courier New" w:hAnsi="Courier New" w:cs="Courier New" w:hint="default"/>
+      </w:rPr>
+    </w:lvl>
+    <w:lvl w:ilvl="8" w:tplc="08090005" w:tentative="1">
+      <w:start w:val="1"/>
+      <w:numFmt w:val="bullet"/>
+      <w:lvlText w:val=""/>
+      <w:lvlJc w:val="left"/>
+      <w:pPr>
+        <w:ind w:left="6120" w:hanging="360"/>
+      </w:pPr>
+      <w:rPr>
+        <w:rFonts w:ascii="Wingdings" w:hAnsi="Wingdings" w:hint="default"/>
+      </w:rPr>
+    </w:lvl>
+  </w:abstractNum>
+  <w:abstractNum w:abstractNumId="7">
     <w:nsid w:val="794C18B3"/>
     <w:multiLevelType w:val="hybridMultilevel"/>
     <w:tmpl w:val="641E340E"/>
@@ -5405,7 +5696,7 @@
       </w:rPr>
     </w:lvl>
   </w:abstractNum>
-  <w:abstractNum w:abstractNumId="7">
+  <w:abstractNum w:abstractNumId="8">
     <w:nsid w:val="7B693179"/>
     <w:multiLevelType w:val="multilevel"/>
     <w:tmpl w:val="659C73FC"/>
@@ -5503,34 +5794,34 @@
     </w:lvl>
   </w:abstractNum>
   <w:num w:numId="1">
-    <w:abstractNumId w:val="7"/>
+    <w:abstractNumId w:val="8"/>
   </w:num>
   <w:num w:numId="2">
-    <w:abstractNumId w:val="7"/>
+    <w:abstractNumId w:val="8"/>
   </w:num>
   <w:num w:numId="3">
-    <w:abstractNumId w:val="7"/>
+    <w:abstractNumId w:val="8"/>
   </w:num>
   <w:num w:numId="4">
-    <w:abstractNumId w:val="7"/>
+    <w:abstractNumId w:val="8"/>
   </w:num>
   <w:num w:numId="5">
-    <w:abstractNumId w:val="7"/>
+    <w:abstractNumId w:val="8"/>
   </w:num>
   <w:num w:numId="6">
-    <w:abstractNumId w:val="7"/>
+    <w:abstractNumId w:val="8"/>
   </w:num>
   <w:num w:numId="7">
-    <w:abstractNumId w:val="7"/>
+    <w:abstractNumId w:val="8"/>
   </w:num>
   <w:num w:numId="8">
-    <w:abstractNumId w:val="7"/>
+    <w:abstractNumId w:val="8"/>
   </w:num>
   <w:num w:numId="9">
-    <w:abstractNumId w:val="7"/>
+    <w:abstractNumId w:val="8"/>
   </w:num>
   <w:num w:numId="10">
-    <w:abstractNumId w:val="7"/>
+    <w:abstractNumId w:val="8"/>
   </w:num>
   <w:num w:numId="11">
     <w:abstractNumId w:val="0"/>
@@ -5548,36 +5839,39 @@
     <w:abstractNumId w:val="3"/>
   </w:num>
   <w:num w:numId="16">
-    <w:abstractNumId w:val="7"/>
+    <w:abstractNumId w:val="8"/>
   </w:num>
   <w:num w:numId="17">
-    <w:abstractNumId w:val="7"/>
+    <w:abstractNumId w:val="8"/>
   </w:num>
   <w:num w:numId="18">
-    <w:abstractNumId w:val="7"/>
+    <w:abstractNumId w:val="8"/>
   </w:num>
   <w:num w:numId="19">
-    <w:abstractNumId w:val="7"/>
+    <w:abstractNumId w:val="8"/>
   </w:num>
   <w:num w:numId="20">
-    <w:abstractNumId w:val="7"/>
+    <w:abstractNumId w:val="8"/>
   </w:num>
   <w:num w:numId="21">
-    <w:abstractNumId w:val="7"/>
+    <w:abstractNumId w:val="8"/>
   </w:num>
   <w:num w:numId="22">
-    <w:abstractNumId w:val="7"/>
+    <w:abstractNumId w:val="8"/>
   </w:num>
   <w:num w:numId="23">
-    <w:abstractNumId w:val="7"/>
+    <w:abstractNumId w:val="8"/>
   </w:num>
   <w:num w:numId="24">
-    <w:abstractNumId w:val="7"/>
+    <w:abstractNumId w:val="8"/>
   </w:num>
   <w:num w:numId="25">
     <w:abstractNumId w:val="2"/>
   </w:num>
   <w:num w:numId="26">
+    <w:abstractNumId w:val="7"/>
+  </w:num>
+  <w:num w:numId="27">
     <w:abstractNumId w:val="6"/>
   </w:num>
 </w:numbering>
@@ -5813,7 +6107,7 @@
     <w:uiPriority w:val="9"/>
     <w:unhideWhenUsed/>
     <w:qFormat/>
-    <w:rsid w:val="00722E05"/>
+    <w:rsid w:val="00E83582"/>
     <w:pPr>
       <w:keepNext/>
       <w:numPr>
@@ -5821,6 +6115,7 @@
         <w:numId w:val="24"/>
       </w:numPr>
       <w:spacing w:before="240" w:after="60"/>
+      <w:ind w:left="720"/>
       <w:outlineLvl w:val="2"/>
     </w:pPr>
     <w:rPr>
@@ -6042,7 +6337,7 @@
     <w:basedOn w:val="DefaultParagraphFont"/>
     <w:link w:val="Heading3"/>
     <w:uiPriority w:val="9"/>
-    <w:rsid w:val="00722E05"/>
+    <w:rsid w:val="00E83582"/>
     <w:rPr>
       <w:rFonts w:asciiTheme="majorHAnsi" w:eastAsiaTheme="majorEastAsia" w:hAnsiTheme="majorHAnsi" w:cstheme="minorBidi"/>
       <w:b/>
@@ -6809,7 +7104,7 @@
     <w:uiPriority w:val="9"/>
     <w:unhideWhenUsed/>
     <w:qFormat/>
-    <w:rsid w:val="00722E05"/>
+    <w:rsid w:val="00E83582"/>
     <w:pPr>
       <w:keepNext/>
       <w:numPr>
@@ -6817,6 +7112,7 @@
         <w:numId w:val="24"/>
       </w:numPr>
       <w:spacing w:before="240" w:after="60"/>
+      <w:ind w:left="720"/>
       <w:outlineLvl w:val="2"/>
     </w:pPr>
     <w:rPr>
@@ -7038,7 +7334,7 @@
     <w:basedOn w:val="DefaultParagraphFont"/>
     <w:link w:val="Heading3"/>
     <w:uiPriority w:val="9"/>
-    <w:rsid w:val="00722E05"/>
+    <w:rsid w:val="00E83582"/>
     <w:rPr>
       <w:rFonts w:asciiTheme="majorHAnsi" w:eastAsiaTheme="majorEastAsia" w:hAnsiTheme="majorHAnsi" w:cstheme="minorBidi"/>
       <w:b/>
@@ -7805,7 +8101,7 @@
 </file>
 
 <file path=customXml/itemProps1.xml><?xml version="1.0" encoding="utf-8"?>
-<ds:datastoreItem xmlns:ds="http://schemas.openxmlformats.org/officeDocument/2006/customXml" ds:itemID="{885661F9-5F1E-4E65-9735-961D9ED88881}">
+<ds:datastoreItem xmlns:ds="http://schemas.openxmlformats.org/officeDocument/2006/customXml" ds:itemID="{84F542DE-CE3D-4E50-9111-1D5640F43CDA}">
   <ds:schemaRefs>
     <ds:schemaRef ds:uri="http://schemas.openxmlformats.org/officeDocument/2006/bibliography"/>
   </ds:schemaRefs>

</xml_diff>

<commit_message>
Update analysis script Prasifka data.
git-svn-id: svn://biometris-nas.wurnet.nl/AMIGA@670 3ae013c2-4042-2242-b34d-985be216b4aa
</commit_message>
<xml_diff>
--- a/AmigaPowerAnalysis/AmigaPowerAnalysis.Core/Manual/User Manual.docx
+++ b/AmigaPowerAnalysis/AmigaPowerAnalysis.Core/Manual/User Manual.docx
@@ -31,7 +31,7 @@
         <w:rPr>
           <w:noProof/>
         </w:rPr>
-        <w:t>16 October 2015</w:t>
+        <w:t>02 February 2016</w:t>
       </w:r>
       <w:r>
         <w:fldChar w:fldCharType="end"/>
@@ -65,8 +65,6 @@
       <w:r>
         <w:t>Introduction</w:t>
       </w:r>
-      <w:bookmarkStart w:id="0" w:name="_GoBack"/>
-      <w:bookmarkEnd w:id="0"/>
     </w:p>
     <w:p>
       <w:r>
@@ -760,7 +758,528 @@
         <w:t xml:space="preserve"> occurs when there is no limit on the measurement values.</w:t>
       </w:r>
     </w:p>
-    <w:p>
+    <w:p/>
+    <w:tbl>
+      <w:tblPr>
+        <w:tblStyle w:val="TableGrid"/>
+        <w:tblW w:w="9126" w:type="dxa"/>
+        <w:jc w:val="center"/>
+        <w:tblInd w:w="162" w:type="dxa"/>
+        <w:tblLook w:val="04A0" w:firstRow="1" w:lastRow="0" w:firstColumn="1" w:lastColumn="0" w:noHBand="0" w:noVBand="1"/>
+      </w:tblPr>
+      <w:tblGrid>
+        <w:gridCol w:w="1603"/>
+        <w:gridCol w:w="1191"/>
+        <w:gridCol w:w="1191"/>
+        <w:gridCol w:w="1148"/>
+        <w:gridCol w:w="3993"/>
+      </w:tblGrid>
+      <w:tr>
+        <w:trPr>
+          <w:jc w:val="center"/>
+        </w:trPr>
+        <w:tc>
+          <w:tcPr>
+            <w:tcW w:w="1611" w:type="dxa"/>
+          </w:tcPr>
+          <w:p>
+            <w:pPr>
+              <w:jc w:val="left"/>
+              <w:rPr>
+                <w:b/>
+              </w:rPr>
+            </w:pPr>
+            <w:r>
+              <w:rPr>
+                <w:b/>
+              </w:rPr>
+              <w:t>Measurement types</w:t>
+            </w:r>
+          </w:p>
+        </w:tc>
+        <w:tc>
+          <w:tcPr>
+            <w:tcW w:w="1193" w:type="dxa"/>
+          </w:tcPr>
+          <w:p>
+            <w:pPr>
+              <w:jc w:val="left"/>
+              <w:rPr>
+                <w:b/>
+              </w:rPr>
+            </w:pPr>
+            <w:r>
+              <w:rPr>
+                <w:b/>
+              </w:rPr>
+              <w:t>Constraint</w:t>
+            </w:r>
+          </w:p>
+          <w:p>
+            <w:pPr>
+              <w:jc w:val="left"/>
+              <w:rPr>
+                <w:b/>
+              </w:rPr>
+            </w:pPr>
+            <w:proofErr w:type="spellStart"/>
+            <w:r>
+              <w:rPr>
+                <w:b/>
+              </w:rPr>
+              <w:t>loc</w:t>
+            </w:r>
+            <w:proofErr w:type="spellEnd"/>
+            <w:r>
+              <w:rPr>
+                <w:b/>
+              </w:rPr>
+              <w:t xml:space="preserve"> lower</w:t>
+            </w:r>
+          </w:p>
+        </w:tc>
+        <w:tc>
+          <w:tcPr>
+            <w:tcW w:w="1193" w:type="dxa"/>
+          </w:tcPr>
+          <w:p>
+            <w:pPr>
+              <w:jc w:val="left"/>
+              <w:rPr>
+                <w:b/>
+              </w:rPr>
+            </w:pPr>
+            <w:r>
+              <w:rPr>
+                <w:b/>
+              </w:rPr>
+              <w:t>Constraint</w:t>
+            </w:r>
+          </w:p>
+          <w:p>
+            <w:pPr>
+              <w:jc w:val="left"/>
+              <w:rPr>
+                <w:b/>
+              </w:rPr>
+            </w:pPr>
+            <w:proofErr w:type="spellStart"/>
+            <w:r>
+              <w:rPr>
+                <w:b/>
+              </w:rPr>
+              <w:t>loc</w:t>
+            </w:r>
+            <w:proofErr w:type="spellEnd"/>
+            <w:r>
+              <w:rPr>
+                <w:b/>
+              </w:rPr>
+              <w:t xml:space="preserve"> upper</w:t>
+            </w:r>
+          </w:p>
+        </w:tc>
+        <w:tc>
+          <w:tcPr>
+            <w:tcW w:w="992" w:type="dxa"/>
+          </w:tcPr>
+          <w:p>
+            <w:pPr>
+              <w:jc w:val="left"/>
+              <w:rPr>
+                <w:b/>
+              </w:rPr>
+            </w:pPr>
+            <w:r>
+              <w:rPr>
+                <w:b/>
+              </w:rPr>
+              <w:t>No difference</w:t>
+            </w:r>
+          </w:p>
+        </w:tc>
+        <w:tc>
+          <w:tcPr>
+            <w:tcW w:w="4137" w:type="dxa"/>
+          </w:tcPr>
+          <w:p>
+            <w:pPr>
+              <w:jc w:val="left"/>
+              <w:rPr>
+                <w:b/>
+              </w:rPr>
+            </w:pPr>
+            <w:r>
+              <w:rPr>
+                <w:b/>
+              </w:rPr>
+              <w:t>Remarks</w:t>
+            </w:r>
+          </w:p>
+        </w:tc>
+      </w:tr>
+      <w:tr>
+        <w:trPr>
+          <w:trHeight w:val="74"/>
+          <w:jc w:val="center"/>
+        </w:trPr>
+        <w:tc>
+          <w:tcPr>
+            <w:tcW w:w="1611" w:type="dxa"/>
+          </w:tcPr>
+          <w:p>
+            <w:pPr>
+              <w:jc w:val="left"/>
+            </w:pPr>
+            <w:r>
+              <w:t>Counts</w:t>
+            </w:r>
+          </w:p>
+        </w:tc>
+        <w:tc>
+          <w:tcPr>
+            <w:tcW w:w="1193" w:type="dxa"/>
+          </w:tcPr>
+          <w:p>
+            <w:pPr>
+              <w:jc w:val="left"/>
+            </w:pPr>
+            <w:r>
+              <w:t>&gt; 0</w:t>
+            </w:r>
+          </w:p>
+        </w:tc>
+        <w:tc>
+          <w:tcPr>
+            <w:tcW w:w="1193" w:type="dxa"/>
+          </w:tcPr>
+          <w:p>
+            <w:pPr>
+              <w:jc w:val="left"/>
+            </w:pPr>
+            <w:r>
+              <w:t>NA</w:t>
+            </w:r>
+          </w:p>
+        </w:tc>
+        <w:tc>
+          <w:tcPr>
+            <w:tcW w:w="992" w:type="dxa"/>
+          </w:tcPr>
+          <w:p>
+            <w:pPr>
+              <w:jc w:val="left"/>
+            </w:pPr>
+            <w:r>
+              <w:t>LoC = 1</w:t>
+            </w:r>
+          </w:p>
+        </w:tc>
+        <w:tc>
+          <w:tcPr>
+            <w:tcW w:w="4137" w:type="dxa"/>
+          </w:tcPr>
+          <w:p>
+            <w:pPr>
+              <w:jc w:val="left"/>
+            </w:pPr>
+            <w:r>
+              <w:t>Suitable when the endpoint data is described in terms of the number of organisms found on each experimental unit.</w:t>
+            </w:r>
+          </w:p>
+          <w:p>
+            <w:pPr>
+              <w:jc w:val="left"/>
+            </w:pPr>
+            <w:r>
+              <w:t>LOC refers to the ratio R of the GMO mean and the CMP mean, i.e., R = µGMO/µCMP.</w:t>
+            </w:r>
+          </w:p>
+        </w:tc>
+      </w:tr>
+      <w:tr>
+        <w:trPr>
+          <w:trHeight w:val="283"/>
+          <w:jc w:val="center"/>
+        </w:trPr>
+        <w:tc>
+          <w:tcPr>
+            <w:tcW w:w="1611" w:type="dxa"/>
+          </w:tcPr>
+          <w:p>
+            <w:pPr>
+              <w:jc w:val="left"/>
+            </w:pPr>
+            <w:r>
+              <w:t>Fractions</w:t>
+            </w:r>
+          </w:p>
+        </w:tc>
+        <w:tc>
+          <w:tcPr>
+            <w:tcW w:w="1193" w:type="dxa"/>
+          </w:tcPr>
+          <w:p>
+            <w:pPr>
+              <w:jc w:val="left"/>
+            </w:pPr>
+            <w:r>
+              <w:t>&gt; 0</w:t>
+            </w:r>
+          </w:p>
+        </w:tc>
+        <w:tc>
+          <w:tcPr>
+            <w:tcW w:w="1193" w:type="dxa"/>
+          </w:tcPr>
+          <w:p>
+            <w:pPr>
+              <w:jc w:val="left"/>
+            </w:pPr>
+            <w:r>
+              <w:t>&lt; 1</w:t>
+            </w:r>
+          </w:p>
+        </w:tc>
+        <w:tc>
+          <w:tcPr>
+            <w:tcW w:w="992" w:type="dxa"/>
+          </w:tcPr>
+          <w:p>
+            <w:pPr>
+              <w:jc w:val="left"/>
+            </w:pPr>
+            <w:r>
+              <w:t>LoC = 1</w:t>
+            </w:r>
+          </w:p>
+        </w:tc>
+        <w:tc>
+          <w:tcPr>
+            <w:tcW w:w="4137" w:type="dxa"/>
+          </w:tcPr>
+          <w:p>
+            <w:pPr>
+              <w:jc w:val="left"/>
+            </w:pPr>
+            <w:r>
+              <w:t>Appropriate for presence/absence data, which are fractions (k out of n) and are therefore bounded by 0 and 1.</w:t>
+            </w:r>
+          </w:p>
+          <w:p>
+            <w:pPr>
+              <w:jc w:val="left"/>
+            </w:pPr>
+            <w:r>
+              <w:t>LOC refers to the odds ratio OR. The odds ratio is the ratio of the odds to have a positive result for the GMO (P(1|GMO)/P(0|GMO)) relative to the corresponding odds for the CMP, i.e., OR = P(1|GMO)/P(0|GMO) / P(1|CMP)/P(0|CMP).</w:t>
+            </w:r>
+          </w:p>
+        </w:tc>
+      </w:tr>
+      <w:tr>
+        <w:trPr>
+          <w:jc w:val="center"/>
+        </w:trPr>
+        <w:tc>
+          <w:tcPr>
+            <w:tcW w:w="1611" w:type="dxa"/>
+          </w:tcPr>
+          <w:p>
+            <w:pPr>
+              <w:jc w:val="left"/>
+            </w:pPr>
+            <w:r>
+              <w:lastRenderedPageBreak/>
+              <w:t>Nonnegative</w:t>
+            </w:r>
+          </w:p>
+        </w:tc>
+        <w:tc>
+          <w:tcPr>
+            <w:tcW w:w="1193" w:type="dxa"/>
+          </w:tcPr>
+          <w:p>
+            <w:pPr>
+              <w:jc w:val="left"/>
+            </w:pPr>
+            <w:r>
+              <w:t>&gt; 0</w:t>
+            </w:r>
+          </w:p>
+        </w:tc>
+        <w:tc>
+          <w:tcPr>
+            <w:tcW w:w="1193" w:type="dxa"/>
+          </w:tcPr>
+          <w:p>
+            <w:pPr>
+              <w:keepNext/>
+              <w:jc w:val="left"/>
+            </w:pPr>
+            <w:r>
+              <w:t>NA</w:t>
+            </w:r>
+          </w:p>
+        </w:tc>
+        <w:tc>
+          <w:tcPr>
+            <w:tcW w:w="992" w:type="dxa"/>
+          </w:tcPr>
+          <w:p>
+            <w:pPr>
+              <w:keepNext/>
+              <w:jc w:val="left"/>
+            </w:pPr>
+            <w:r>
+              <w:t>LoC = 0</w:t>
+            </w:r>
+          </w:p>
+        </w:tc>
+        <w:tc>
+          <w:tcPr>
+            <w:tcW w:w="4137" w:type="dxa"/>
+          </w:tcPr>
+          <w:p>
+            <w:pPr>
+              <w:keepNext/>
+              <w:jc w:val="left"/>
+            </w:pPr>
+            <w:r>
+              <w:t>For parameters of time trend curves.</w:t>
+            </w:r>
+          </w:p>
+          <w:p>
+            <w:pPr>
+              <w:keepNext/>
+              <w:jc w:val="left"/>
+            </w:pPr>
+            <w:r>
+              <w:t xml:space="preserve">LOC refers to a difference between the parameters, i.e., D = </w:t>
+            </w:r>
+            <w:proofErr w:type="spellStart"/>
+            <w:r>
+              <w:t>ϑGMO</w:t>
+            </w:r>
+            <w:proofErr w:type="spellEnd"/>
+            <w:r>
+              <w:t xml:space="preserve"> – </w:t>
+            </w:r>
+            <w:proofErr w:type="spellStart"/>
+            <w:r>
+              <w:t>ϑCMP</w:t>
+            </w:r>
+            <w:proofErr w:type="spellEnd"/>
+            <w:r>
+              <w:t>.</w:t>
+            </w:r>
+          </w:p>
+        </w:tc>
+      </w:tr>
+      <w:tr>
+        <w:trPr>
+          <w:jc w:val="center"/>
+        </w:trPr>
+        <w:tc>
+          <w:tcPr>
+            <w:tcW w:w="1611" w:type="dxa"/>
+          </w:tcPr>
+          <w:p>
+            <w:pPr>
+              <w:jc w:val="left"/>
+            </w:pPr>
+            <w:proofErr w:type="spellStart"/>
+            <w:r>
+              <w:t>Continous</w:t>
+            </w:r>
+            <w:proofErr w:type="spellEnd"/>
+          </w:p>
+        </w:tc>
+        <w:tc>
+          <w:tcPr>
+            <w:tcW w:w="1193" w:type="dxa"/>
+          </w:tcPr>
+          <w:p>
+            <w:pPr>
+              <w:jc w:val="left"/>
+            </w:pPr>
+            <w:r>
+              <w:t>NA</w:t>
+            </w:r>
+          </w:p>
+        </w:tc>
+        <w:tc>
+          <w:tcPr>
+            <w:tcW w:w="1193" w:type="dxa"/>
+          </w:tcPr>
+          <w:p>
+            <w:pPr>
+              <w:keepNext/>
+              <w:jc w:val="left"/>
+            </w:pPr>
+            <w:r>
+              <w:t>NA</w:t>
+            </w:r>
+          </w:p>
+        </w:tc>
+        <w:tc>
+          <w:tcPr>
+            <w:tcW w:w="992" w:type="dxa"/>
+          </w:tcPr>
+          <w:p>
+            <w:pPr>
+              <w:keepNext/>
+              <w:jc w:val="left"/>
+            </w:pPr>
+            <w:r>
+              <w:t>LoC = 0</w:t>
+            </w:r>
+          </w:p>
+        </w:tc>
+        <w:tc>
+          <w:tcPr>
+            <w:tcW w:w="4137" w:type="dxa"/>
+          </w:tcPr>
+          <w:p>
+            <w:pPr>
+              <w:keepNext/>
+              <w:jc w:val="left"/>
+            </w:pPr>
+          </w:p>
+        </w:tc>
+      </w:tr>
+    </w:tbl>
+    <w:p>
+      <w:pPr>
+        <w:pStyle w:val="Caption"/>
+      </w:pPr>
+      <w:r>
+        <w:t xml:space="preserve">Table </w:t>
+      </w:r>
+      <w:r>
+        <w:fldChar w:fldCharType="begin"/>
+      </w:r>
+      <w:r>
+        <w:instrText xml:space="preserve"> SEQ Table \* ARABIC </w:instrText>
+      </w:r>
+      <w:r>
+        <w:fldChar w:fldCharType="separate"/>
+      </w:r>
+      <w:r>
+        <w:rPr>
+          <w:noProof/>
+        </w:rPr>
+        <w:t>2</w:t>
+      </w:r>
+      <w:r>
+        <w:rPr>
+          <w:noProof/>
+        </w:rPr>
+        <w:fldChar w:fldCharType="end"/>
+      </w:r>
+    </w:p>
+    <w:p>
+      <w:bookmarkStart w:id="0" w:name="_GoBack"/>
+      <w:bookmarkEnd w:id="0"/>
       <w:r>
         <w:t>An essential part of ERA is that for each endpoint, it should be decided beforehand which levels of difference between the test-variety and the comparator are still acceptable, and at what level, a difference becomes too high to be ignored.</w:t>
       </w:r>
@@ -1306,7 +1825,6 @@
                 <w:rFonts w:asciiTheme="minorHAnsi" w:hAnsiTheme="minorHAnsi" w:cs="Times New Roman"/>
                 <w:szCs w:val="22"/>
               </w:rPr>
-              <w:lastRenderedPageBreak/>
               <w:t>shape = 1 / ω</w:t>
             </w:r>
           </w:p>
@@ -1342,7 +1860,6 @@
                 <w:rFonts w:asciiTheme="minorHAnsi" w:hAnsiTheme="minorHAnsi" w:cs="Times New Roman"/>
                 <w:szCs w:val="22"/>
               </w:rPr>
-              <w:lastRenderedPageBreak/>
               <w:t>µ &gt; 0</w:t>
             </w:r>
           </w:p>
@@ -1358,7 +1875,6 @@
                 <w:rFonts w:asciiTheme="minorHAnsi" w:hAnsiTheme="minorHAnsi" w:cs="Times New Roman"/>
                 <w:szCs w:val="22"/>
               </w:rPr>
-              <w:lastRenderedPageBreak/>
               <w:t>cv &gt; √(1/ µ)</w:t>
             </w:r>
           </w:p>
@@ -2029,6 +2545,7 @@
         <w:pStyle w:val="Heading2"/>
       </w:pPr>
       <w:r>
+        <w:lastRenderedPageBreak/>
         <w:t>Define comparisons</w:t>
       </w:r>
     </w:p>
@@ -2131,11 +2648,7 @@
     </w:p>
     <w:p>
       <w:r>
-        <w:t xml:space="preserve">The power of tests will be lower if data are uninformative or less informative, e.g. if counts are very low (&lt;5). In principle, the already specified Comparator Means and CVs are sufficient to perform the </w:t>
-      </w:r>
-      <w:r>
-        <w:lastRenderedPageBreak/>
-        <w:t>power analysis. However, it should be specified if other factors in the design are expected to make part of the data less informative.</w:t>
+        <w:t>The power of tests will be lower if data are uninformative or less informative, e.g. if counts are very low (&lt;5). In principle, the already specified Comparator Means and CVs are sufficient to perform the power analysis. However, it should be specified if other factors in the design are expected to make part of the data less informative.</w:t>
       </w:r>
     </w:p>
     <w:p>
@@ -3958,7 +4471,6 @@
     </w:p>
     <w:p>
       <w:r>
-        <w:lastRenderedPageBreak/>
         <w:t xml:space="preserve">For count data it is suggested to use the log(N+1) method for the difference tests and the Log-linear model with </w:t>
       </w:r>
       <w:proofErr w:type="spellStart"/>
@@ -4126,6 +4638,7 @@
     </w:p>
     <w:p>
       <w:r>
+        <w:lastRenderedPageBreak/>
         <w:t>Select primary comparisons. Choose method of analysis if more have been investigated.</w:t>
       </w:r>
     </w:p>
@@ -4423,11 +4936,7 @@
         <w:t xml:space="preserve"> F &amp; van der Voet, H (2009). </w:t>
       </w:r>
       <w:r>
-        <w:t xml:space="preserve">Statistical aspects of </w:t>
-      </w:r>
-      <w:r>
-        <w:lastRenderedPageBreak/>
-        <w:t>environmental risk assessment of GM plants for effects on non</w:t>
+        <w:t>Statistical aspects of environmental risk assessment of GM plants for effects on non</w:t>
       </w:r>
       <w:r>
         <w:noBreakHyphen/>
@@ -4911,7 +5420,7 @@
         <w:color w:val="auto"/>
         <w:u w:val="none"/>
       </w:rPr>
-      <w:t>6</w:t>
+      <w:t>3</w:t>
     </w:r>
     <w:r>
       <w:rPr>
@@ -8280,7 +8789,7 @@
 </file>
 
 <file path=customXml/itemProps1.xml><?xml version="1.0" encoding="utf-8"?>
-<ds:datastoreItem xmlns:ds="http://schemas.openxmlformats.org/officeDocument/2006/customXml" ds:itemID="{581A9CAE-0053-4959-8F9F-9D581B2814AF}">
+<ds:datastoreItem xmlns:ds="http://schemas.openxmlformats.org/officeDocument/2006/customXml" ds:itemID="{F4B79C2D-635D-4199-AAA1-CB7E2002B51C}">
   <ds:schemaRefs>
     <ds:schemaRef ds:uri="http://schemas.openxmlformats.org/officeDocument/2006/bibliography"/>
   </ds:schemaRefs>

</xml_diff>